<commit_message>
bugfix for broken links and output regeneration
</commit_message>
<xml_diff>
--- a/docs/week-3-stack/ce205-week-3-stack.md_word.docx
+++ b/docs/week-3-stack/ce205-week-3-stack.md_word.docx
@@ -119,7 +119,7 @@
       </w:r>
     </w:p>
     <w:bookmarkEnd w:id="20"/>
-    <w:bookmarkStart w:id="25" w:name="week-3"/>
+    <w:bookmarkStart w:id="28" w:name="week-3"/>
     <w:p>
       <w:pPr>
         <w:pStyle w:val="Heading1"/>
@@ -135,7 +135,7 @@
         </w:pict>
       </w:r>
     </w:p>
-    <w:bookmarkStart w:id="24" w:name="X7ae944a60fef428d91788f14b20b00ff382be5a"/>
+    <w:bookmarkStart w:id="27" w:name="X7ae944a60fef428d91788f14b20b00ff382be5a"/>
     <w:p>
       <w:pPr>
         <w:pStyle w:val="Heading2"/>
@@ -143,6 +143,53 @@
       <w:r>
         <w:t xml:space="preserve">Stacks, Queue Structures, and Related Algorithms and Problems.</w:t>
       </w:r>
+    </w:p>
+    <w:p>
+      <w:pPr>
+        <w:pStyle w:val="FirstParagraph"/>
+      </w:pPr>
+      <w:r>
+        <w:t xml:space="preserve">Download</w:t>
+      </w:r>
+      <w:r>
+        <w:t xml:space="preserve"> </w:t>
+      </w:r>
+      <w:hyperlink r:id="rId21">
+        <w:r>
+          <w:rPr>
+            <w:rStyle w:val="Hyperlink"/>
+          </w:rPr>
+          <w:t xml:space="preserve">DOC</w:t>
+        </w:r>
+      </w:hyperlink>
+      <w:r>
+        <w:t xml:space="preserve">,</w:t>
+      </w:r>
+      <w:r>
+        <w:t xml:space="preserve"> </w:t>
+      </w:r>
+      <w:hyperlink r:id="rId22">
+        <w:r>
+          <w:rPr>
+            <w:rStyle w:val="Hyperlink"/>
+          </w:rPr>
+          <w:t xml:space="preserve">SLIDE</w:t>
+        </w:r>
+      </w:hyperlink>
+      <w:r>
+        <w:t xml:space="preserve">,</w:t>
+      </w:r>
+      <w:r>
+        <w:t xml:space="preserve"> </w:t>
+      </w:r>
+      <w:hyperlink r:id="rId23">
+        <w:r>
+          <w:rPr>
+            <w:rStyle w:val="Hyperlink"/>
+          </w:rPr>
+          <w:t xml:space="preserve">PPTX</w:t>
+        </w:r>
+      </w:hyperlink>
     </w:p>
     <w:p>
       <w:r>
@@ -381,7 +428,7 @@
       <w:pPr>
         <w:pStyle w:val="BodyText"/>
       </w:pPr>
-      <w:hyperlink r:id="rId21">
+      <w:hyperlink r:id="rId24">
         <w:r>
           <w:rPr>
             <w:rStyle w:val="Hyperlink"/>
@@ -402,7 +449,7 @@
       <w:pPr>
         <w:pStyle w:val="BodyText"/>
       </w:pPr>
-      <w:hyperlink r:id="rId22">
+      <w:hyperlink r:id="rId25">
         <w:r>
           <w:rPr>
             <w:rStyle w:val="Hyperlink"/>
@@ -585,7 +632,7 @@
       <w:pPr>
         <w:pStyle w:val="BodyText"/>
       </w:pPr>
-      <w:hyperlink r:id="rId23">
+      <w:hyperlink r:id="rId26">
         <w:r>
           <w:rPr>
             <w:rStyle w:val="Hyperlink"/>
@@ -594,8 +641,8 @@
         </w:r>
       </w:hyperlink>
     </w:p>
-    <w:bookmarkEnd w:id="24"/>
-    <w:bookmarkEnd w:id="25"/>
+    <w:bookmarkEnd w:id="27"/>
+    <w:bookmarkEnd w:id="28"/>
     <w:sectPr/>
   </w:body>
 </w:document>

</xml_diff>